<commit_message>
Update lecture slides and assignment.
</commit_message>
<xml_diff>
--- a/CPSC-24500/Week01/2016SpringW01Assignment.docx
+++ b/CPSC-24500/Week01/2016SpringW01Assignment.docx
@@ -474,6 +474,22 @@
           <w:sz w:val="22"/>
           <w:szCs w:val="22"/>
         </w:rPr>
+        <w:t xml:space="preserve">about </w:t>
+      </w:r>
+      <w:bookmarkStart w:id="0" w:name="_GoBack"/>
+      <w:bookmarkEnd w:id="0"/>
+      <w:r>
+        <w:rPr>
+          <w:sz w:val="22"/>
+          <w:szCs w:val="22"/>
+        </w:rPr>
+        <w:t xml:space="preserve">the </w:t>
+      </w:r>
+      <w:r>
+        <w:rPr>
+          <w:sz w:val="22"/>
+          <w:szCs w:val="22"/>
+        </w:rPr>
         <w:t>class public method parameters</w:t>
       </w:r>
     </w:p>
@@ -2771,8 +2787,6 @@
           <w:szCs w:val="22"/>
         </w:rPr>
       </w:pPr>
-      <w:bookmarkStart w:id="0" w:name="_GoBack"/>
-      <w:bookmarkEnd w:id="0"/>
     </w:p>
     <w:sectPr>
       <w:pgSz w:w="12240" w:h="15840"/>

</xml_diff>